<commit_message>
Clarified a few questions
</commit_message>
<xml_diff>
--- a/docs/materials/Labs/L09-A-Threads.docx
+++ b/docs/materials/Labs/L09-A-Threads.docx
@@ -820,19 +820,7 @@
         <w:rPr>
           <w:rFonts w:asciiTheme="minorHAnsi" w:hAnsiTheme="minorHAnsi" w:cstheme="minorHAnsi"/>
         </w:rPr>
-        <w:t xml:space="preserve"> field</w:t>
-      </w:r>
-      <w:r>
-        <w:rPr>
-          <w:rFonts w:asciiTheme="minorHAnsi" w:hAnsiTheme="minorHAnsi" w:cstheme="minorHAnsi"/>
-        </w:rPr>
-        <w:t xml:space="preserve"> is</w:t>
-      </w:r>
-      <w:r>
-        <w:rPr>
-          <w:rFonts w:asciiTheme="minorHAnsi" w:hAnsiTheme="minorHAnsi" w:cstheme="minorHAnsi"/>
-        </w:rPr>
-        <w:t xml:space="preserve"> </w:t>
+        <w:t xml:space="preserve"> field is </w:t>
       </w:r>
       <w:r>
         <w:rPr>
@@ -898,19 +886,7 @@
         <w:rPr>
           <w:rFonts w:asciiTheme="minorHAnsi" w:hAnsiTheme="minorHAnsi" w:cstheme="minorHAnsi"/>
         </w:rPr>
-        <w:t>b</w:t>
-      </w:r>
-      <w:r>
-        <w:rPr>
-          <w:rFonts w:asciiTheme="minorHAnsi" w:hAnsiTheme="minorHAnsi" w:cstheme="minorHAnsi"/>
-        </w:rPr>
-        <w:t xml:space="preserve">. </w:t>
-      </w:r>
-      <w:r>
-        <w:rPr>
-          <w:rFonts w:asciiTheme="minorHAnsi" w:hAnsiTheme="minorHAnsi" w:cstheme="minorHAnsi"/>
-        </w:rPr>
-        <w:t>Describe in a sentence what the value of this</w:t>
+        <w:t>b. Describe in a sentence what the value of this</w:t>
       </w:r>
       <w:r>
         <w:rPr>
@@ -1056,19 +1032,7 @@
         <w:rPr>
           <w:rFonts w:asciiTheme="minorHAnsi" w:hAnsiTheme="minorHAnsi" w:cstheme="minorHAnsi"/>
         </w:rPr>
-        <w:t xml:space="preserve">. What </w:t>
-      </w:r>
-      <w:r>
-        <w:rPr>
-          <w:rFonts w:asciiTheme="minorHAnsi" w:hAnsiTheme="minorHAnsi" w:cstheme="minorHAnsi"/>
-        </w:rPr>
-        <w:t xml:space="preserve">is the super class </w:t>
-      </w:r>
-      <w:r>
-        <w:rPr>
-          <w:rFonts w:asciiTheme="minorHAnsi" w:hAnsiTheme="minorHAnsi" w:cstheme="minorHAnsi"/>
-        </w:rPr>
-        <w:t xml:space="preserve">of the </w:t>
+        <w:t xml:space="preserve">. What is the super class of the </w:t>
       </w:r>
       <w:proofErr w:type="spellStart"/>
       <w:r>
@@ -1157,19 +1121,7 @@
         <w:rPr>
           <w:rFonts w:asciiTheme="minorHAnsi" w:hAnsiTheme="minorHAnsi" w:cstheme="minorHAnsi"/>
         </w:rPr>
-        <w:t xml:space="preserve"> </w:t>
-      </w:r>
-      <w:r>
-        <w:rPr>
-          <w:rFonts w:asciiTheme="minorHAnsi" w:hAnsiTheme="minorHAnsi" w:cstheme="minorHAnsi"/>
-        </w:rPr>
-        <w:t>class</w:t>
-      </w:r>
-      <w:r>
-        <w:rPr>
-          <w:rFonts w:asciiTheme="minorHAnsi" w:hAnsiTheme="minorHAnsi" w:cstheme="minorHAnsi"/>
-        </w:rPr>
-        <w:t>?</w:t>
+        <w:t xml:space="preserve"> class?</w:t>
       </w:r>
     </w:p>
     <w:p>
@@ -1373,13 +1325,7 @@
         <w:rPr>
           <w:rFonts w:ascii="Courier" w:hAnsi="Courier" w:cstheme="minorHAnsi"/>
         </w:rPr>
-        <w:t>O</w:t>
-      </w:r>
-      <w:r>
-        <w:rPr>
-          <w:rFonts w:ascii="Courier" w:hAnsi="Courier" w:cstheme="minorHAnsi"/>
-        </w:rPr>
-        <w:t>bject</w:t>
+        <w:t>Object</w:t>
       </w:r>
       <w:r>
         <w:rPr>
@@ -1399,13 +1345,7 @@
         <w:rPr>
           <w:rFonts w:asciiTheme="minorHAnsi" w:hAnsiTheme="minorHAnsi" w:cstheme="minorHAnsi"/>
         </w:rPr>
-        <w:t>,</w:t>
-      </w:r>
-      <w:r>
-        <w:rPr>
-          <w:rFonts w:asciiTheme="minorHAnsi" w:hAnsiTheme="minorHAnsi" w:cstheme="minorHAnsi"/>
-        </w:rPr>
-        <w:t xml:space="preserve"> calls its </w:t>
+        <w:t xml:space="preserve">, calls its </w:t>
       </w:r>
       <w:r>
         <w:rPr>
@@ -1901,19 +1841,7 @@
         <w:rPr>
           <w:rFonts w:asciiTheme="minorHAnsi" w:hAnsiTheme="minorHAnsi" w:cstheme="minorHAnsi"/>
         </w:rPr>
-        <w:t xml:space="preserve"> it </w:t>
-      </w:r>
-      <w:r>
-        <w:rPr>
-          <w:rFonts w:asciiTheme="minorHAnsi" w:hAnsiTheme="minorHAnsi" w:cstheme="minorHAnsi"/>
-        </w:rPr>
-        <w:t>should</w:t>
-      </w:r>
-      <w:r>
-        <w:rPr>
-          <w:rFonts w:asciiTheme="minorHAnsi" w:hAnsiTheme="minorHAnsi" w:cstheme="minorHAnsi"/>
-        </w:rPr>
-        <w:t xml:space="preserve"> generate the output</w:t>
+        <w:t xml:space="preserve"> it should generate the output</w:t>
       </w:r>
       <w:r>
         <w:rPr>
@@ -2264,30 +2192,15 @@
           <w:rFonts w:cstheme="minorHAnsi"/>
         </w:rPr>
       </w:pPr>
-      <w:r>
-        <w:lastRenderedPageBreak/>
-        <w:fldChar w:fldCharType="begin"/>
-      </w:r>
-      <w:r>
-        <w:instrText>HYPERLINK "https://mathbits.com/JavaBitsNotebook/LibraryMethods/RandomGeneration.html"</w:instrText>
-      </w:r>
-      <w:r>
-        <w:fldChar w:fldCharType="separate"/>
-      </w:r>
-      <w:r>
-        <w:rPr>
-          <w:rStyle w:val="Hyperlink"/>
-          <w:rFonts w:cstheme="minorHAnsi"/>
-        </w:rPr>
-        <w:t>https://mathbits.com/JavaBitsNotebook/LibraryMethods/RandomGeneration.html</w:t>
-      </w:r>
-      <w:r>
-        <w:rPr>
-          <w:rStyle w:val="Hyperlink"/>
-          <w:rFonts w:cstheme="minorHAnsi"/>
-        </w:rPr>
-        <w:fldChar w:fldCharType="end"/>
-      </w:r>
+      <w:hyperlink r:id="rId7" w:history="1">
+        <w:r>
+          <w:rPr>
+            <w:rStyle w:val="Hyperlink"/>
+            <w:rFonts w:cstheme="minorHAnsi"/>
+          </w:rPr>
+          <w:t>https://mathbits.com/JavaBitsNotebook/LibraryMethods/RandomGeneration.html</w:t>
+        </w:r>
+      </w:hyperlink>
       <w:r>
         <w:rPr>
           <w:rFonts w:cstheme="minorHAnsi"/>
@@ -3139,13 +3052,7 @@
         <w:rPr>
           <w:rFonts w:asciiTheme="minorHAnsi" w:hAnsiTheme="minorHAnsi" w:cstheme="minorHAnsi"/>
         </w:rPr>
-        <w:t xml:space="preserve">9. </w:t>
-      </w:r>
-      <w:r>
-        <w:rPr>
-          <w:rFonts w:asciiTheme="minorHAnsi" w:hAnsiTheme="minorHAnsi" w:cstheme="minorHAnsi"/>
-        </w:rPr>
-        <w:t xml:space="preserve">Summarize in a sentence or two of your own words what it means </w:t>
+        <w:t xml:space="preserve">9. Summarize in a sentence or two of your own words what it means </w:t>
       </w:r>
       <w:r>
         <w:rPr>
@@ -3250,7 +3157,25 @@
         <w:rPr>
           <w:rFonts w:asciiTheme="minorHAnsi" w:hAnsiTheme="minorHAnsi" w:cstheme="minorHAnsi"/>
         </w:rPr>
-        <w:t>a. What three threads exist in this program?</w:t>
+        <w:t xml:space="preserve">a. What three </w:t>
+      </w:r>
+      <w:r>
+        <w:rPr>
+          <w:rFonts w:ascii="Courier" w:hAnsi="Courier" w:cstheme="minorHAnsi"/>
+        </w:rPr>
+        <w:t>Thread</w:t>
+      </w:r>
+      <w:r>
+        <w:rPr>
+          <w:rFonts w:asciiTheme="minorHAnsi" w:hAnsiTheme="minorHAnsi" w:cstheme="minorHAnsi"/>
+        </w:rPr>
+        <w:t xml:space="preserve"> subclasses </w:t>
+      </w:r>
+      <w:r>
+        <w:rPr>
+          <w:rFonts w:asciiTheme="minorHAnsi" w:hAnsiTheme="minorHAnsi" w:cstheme="minorHAnsi"/>
+        </w:rPr>
+        <w:t>exist in this program?</w:t>
       </w:r>
     </w:p>
     <w:p>
@@ -3293,15 +3218,38 @@
         <w:rPr>
           <w:rFonts w:asciiTheme="minorHAnsi" w:hAnsiTheme="minorHAnsi" w:cstheme="minorHAnsi"/>
         </w:rPr>
-        <w:t>b. What two shared variables exist in this program?</w:t>
-      </w:r>
-    </w:p>
-    <w:p>
-      <w:pPr>
-        <w:rPr>
-          <w:rFonts w:asciiTheme="minorHAnsi" w:hAnsiTheme="minorHAnsi" w:cstheme="minorHAnsi"/>
-        </w:rPr>
-      </w:pPr>
+        <w:t xml:space="preserve">b. What three instances of the </w:t>
+      </w:r>
+      <w:r>
+        <w:rPr>
+          <w:rFonts w:ascii="Courier" w:hAnsi="Courier" w:cstheme="minorHAnsi"/>
+        </w:rPr>
+        <w:t>Thread</w:t>
+      </w:r>
+      <w:r>
+        <w:rPr>
+          <w:rFonts w:asciiTheme="minorHAnsi" w:hAnsiTheme="minorHAnsi" w:cstheme="minorHAnsi"/>
+        </w:rPr>
+        <w:t xml:space="preserve"> subclasses are created</w:t>
+      </w:r>
+      <w:r>
+        <w:rPr>
+          <w:rFonts w:asciiTheme="minorHAnsi" w:hAnsiTheme="minorHAnsi" w:cstheme="minorHAnsi"/>
+        </w:rPr>
+        <w:t xml:space="preserve"> and what are their types</w:t>
+      </w:r>
+      <w:r>
+        <w:rPr>
+          <w:rFonts w:asciiTheme="minorHAnsi" w:hAnsiTheme="minorHAnsi" w:cstheme="minorHAnsi"/>
+        </w:rPr>
+        <w:t>?</w:t>
+      </w:r>
+      <w:r>
+        <w:rPr>
+          <w:rFonts w:asciiTheme="minorHAnsi" w:hAnsiTheme="minorHAnsi" w:cstheme="minorHAnsi"/>
+        </w:rPr>
+        <w:br/>
+      </w:r>
     </w:p>
     <w:p>
       <w:pPr>
@@ -3335,31 +3283,25 @@
         <w:rPr>
           <w:rFonts w:asciiTheme="minorHAnsi" w:hAnsiTheme="minorHAnsi" w:cstheme="minorHAnsi"/>
         </w:rPr>
-        <w:t xml:space="preserve">c. </w:t>
-      </w:r>
-      <w:r>
-        <w:rPr>
-          <w:rFonts w:asciiTheme="minorHAnsi" w:hAnsiTheme="minorHAnsi" w:cstheme="minorHAnsi"/>
-        </w:rPr>
-        <w:t xml:space="preserve">If the program did not contain a race condition what should final length and contents of the variable </w:t>
-      </w:r>
-      <w:r>
-        <w:rPr>
-          <w:rFonts w:ascii="Courier" w:hAnsi="Courier" w:cstheme="minorHAnsi"/>
-        </w:rPr>
-        <w:t>s</w:t>
-      </w:r>
-      <w:r>
-        <w:rPr>
-          <w:rFonts w:ascii="Courier" w:hAnsi="Courier" w:cstheme="minorHAnsi"/>
-        </w:rPr>
-        <w:t>1</w:t>
-      </w:r>
-      <w:r>
-        <w:rPr>
-          <w:rFonts w:asciiTheme="minorHAnsi" w:hAnsiTheme="minorHAnsi" w:cstheme="minorHAnsi"/>
-        </w:rPr>
-        <w:t xml:space="preserve"> be?</w:t>
+        <w:t>c</w:t>
+      </w:r>
+      <w:r>
+        <w:rPr>
+          <w:rFonts w:asciiTheme="minorHAnsi" w:hAnsiTheme="minorHAnsi" w:cstheme="minorHAnsi"/>
+        </w:rPr>
+        <w:t xml:space="preserve">. What two variables </w:t>
+      </w:r>
+      <w:r>
+        <w:rPr>
+          <w:rFonts w:asciiTheme="minorHAnsi" w:hAnsiTheme="minorHAnsi" w:cstheme="minorHAnsi"/>
+        </w:rPr>
+        <w:t>are shared by the threads</w:t>
+      </w:r>
+      <w:r>
+        <w:rPr>
+          <w:rFonts w:asciiTheme="minorHAnsi" w:hAnsiTheme="minorHAnsi" w:cstheme="minorHAnsi"/>
+        </w:rPr>
+        <w:t xml:space="preserve"> in this program?</w:t>
       </w:r>
     </w:p>
     <w:p>
@@ -3401,13 +3343,37 @@
         <w:rPr>
           <w:rFonts w:asciiTheme="minorHAnsi" w:hAnsiTheme="minorHAnsi" w:cstheme="minorHAnsi"/>
         </w:rPr>
-        <w:t>d. If the program did not contain a race condition</w:t>
-      </w:r>
-      <w:r>
-        <w:rPr>
-          <w:rFonts w:asciiTheme="minorHAnsi" w:hAnsiTheme="minorHAnsi" w:cstheme="minorHAnsi"/>
-        </w:rPr>
-        <w:t xml:space="preserve"> what should</w:t>
+        <w:t>d</w:t>
+      </w:r>
+      <w:r>
+        <w:rPr>
+          <w:rFonts w:asciiTheme="minorHAnsi" w:hAnsiTheme="minorHAnsi" w:cstheme="minorHAnsi"/>
+        </w:rPr>
+        <w:t xml:space="preserve">. </w:t>
+      </w:r>
+      <w:r>
+        <w:rPr>
+          <w:rFonts w:asciiTheme="minorHAnsi" w:hAnsiTheme="minorHAnsi" w:cstheme="minorHAnsi"/>
+        </w:rPr>
+        <w:t xml:space="preserve">If the program did not contain a race condition what should </w:t>
+      </w:r>
+      <w:r>
+        <w:rPr>
+          <w:rFonts w:asciiTheme="minorHAnsi" w:hAnsiTheme="minorHAnsi" w:cstheme="minorHAnsi"/>
+        </w:rPr>
+        <w:t xml:space="preserve">the </w:t>
+      </w:r>
+      <w:r>
+        <w:rPr>
+          <w:rFonts w:asciiTheme="minorHAnsi" w:hAnsiTheme="minorHAnsi" w:cstheme="minorHAnsi"/>
+        </w:rPr>
+        <w:t xml:space="preserve">final length of the </w:t>
+      </w:r>
+      <w:r>
+        <w:rPr>
+          <w:rFonts w:ascii="Courier" w:hAnsi="Courier" w:cstheme="minorHAnsi"/>
+        </w:rPr>
+        <w:t>String</w:t>
       </w:r>
       <w:r>
         <w:rPr>
@@ -3417,24 +3383,6 @@
       </w:r>
       <w:r>
         <w:rPr>
-          <w:rFonts w:asciiTheme="minorHAnsi" w:hAnsiTheme="minorHAnsi" w:cstheme="minorHAnsi"/>
-        </w:rPr>
-        <w:t xml:space="preserve">final </w:t>
-      </w:r>
-      <w:r>
-        <w:rPr>
-          <w:rFonts w:asciiTheme="minorHAnsi" w:hAnsiTheme="minorHAnsi" w:cstheme="minorHAnsi"/>
-        </w:rPr>
-        <w:t>length</w:t>
-      </w:r>
-      <w:r>
-        <w:rPr>
-          <w:rFonts w:asciiTheme="minorHAnsi" w:hAnsiTheme="minorHAnsi" w:cstheme="minorHAnsi"/>
-        </w:rPr>
-        <w:t xml:space="preserve"> and contents of the variable </w:t>
-      </w:r>
-      <w:r>
-        <w:rPr>
           <w:rFonts w:ascii="Courier" w:hAnsi="Courier" w:cstheme="minorHAnsi"/>
         </w:rPr>
         <w:t>s</w:t>
@@ -3443,13 +3391,31 @@
         <w:rPr>
           <w:rFonts w:ascii="Courier" w:hAnsi="Courier" w:cstheme="minorHAnsi"/>
         </w:rPr>
-        <w:t>2</w:t>
-      </w:r>
-      <w:r>
-        <w:rPr>
-          <w:rFonts w:asciiTheme="minorHAnsi" w:hAnsiTheme="minorHAnsi" w:cstheme="minorHAnsi"/>
-        </w:rPr>
-        <w:t xml:space="preserve"> be? </w:t>
+        <w:t>1</w:t>
+      </w:r>
+      <w:r>
+        <w:rPr>
+          <w:rFonts w:asciiTheme="minorHAnsi" w:hAnsiTheme="minorHAnsi" w:cstheme="minorHAnsi"/>
+        </w:rPr>
+        <w:t xml:space="preserve"> be?</w:t>
+      </w:r>
+      <w:r>
+        <w:rPr>
+          <w:rFonts w:asciiTheme="minorHAnsi" w:hAnsiTheme="minorHAnsi" w:cstheme="minorHAnsi"/>
+        </w:rPr>
+        <w:t xml:space="preserve">  Describe what the String </w:t>
+      </w:r>
+      <w:r>
+        <w:rPr>
+          <w:rFonts w:ascii="Courier" w:hAnsi="Courier" w:cstheme="minorHAnsi"/>
+        </w:rPr>
+        <w:t>s1</w:t>
+      </w:r>
+      <w:r>
+        <w:rPr>
+          <w:rFonts w:asciiTheme="minorHAnsi" w:hAnsiTheme="minorHAnsi" w:cstheme="minorHAnsi"/>
+        </w:rPr>
+        <w:t xml:space="preserve"> should contain.</w:t>
       </w:r>
     </w:p>
     <w:p>
@@ -3482,456 +3448,82 @@
     </w:p>
     <w:p>
       <w:pPr>
-        <w:rPr>
-          <w:rFonts w:asciiTheme="minorHAnsi" w:hAnsiTheme="minorHAnsi" w:cstheme="minorHAnsi"/>
-          <w:b/>
-          <w:bCs/>
-        </w:rPr>
-      </w:pPr>
-      <w:r>
-        <w:rPr>
-          <w:rFonts w:asciiTheme="minorHAnsi" w:hAnsiTheme="minorHAnsi" w:cstheme="minorHAnsi"/>
-        </w:rPr>
-        <w:t xml:space="preserve">11. </w:t>
-      </w:r>
-      <w:r>
-        <w:rPr>
-          <w:rFonts w:asciiTheme="minorHAnsi" w:hAnsiTheme="minorHAnsi" w:cstheme="minorHAnsi"/>
-        </w:rPr>
-        <w:t xml:space="preserve">Copy the </w:t>
-      </w:r>
-      <w:proofErr w:type="spellStart"/>
-      <w:r>
-        <w:rPr>
-          <w:rFonts w:asciiTheme="minorHAnsi" w:hAnsiTheme="minorHAnsi" w:cstheme="minorHAnsi"/>
-        </w:rPr>
-        <w:t>RaceConditions</w:t>
-      </w:r>
-      <w:proofErr w:type="spellEnd"/>
-      <w:r>
-        <w:rPr>
-          <w:rFonts w:asciiTheme="minorHAnsi" w:hAnsiTheme="minorHAnsi" w:cstheme="minorHAnsi"/>
-        </w:rPr>
-        <w:t xml:space="preserve"> program from Appendix B into a file named </w:t>
-      </w:r>
-      <w:r>
-        <w:rPr>
-          <w:rFonts w:ascii="Courier" w:hAnsi="Courier" w:cstheme="minorHAnsi"/>
-        </w:rPr>
-        <w:t>RaceConditions</w:t>
-      </w:r>
-      <w:r>
-        <w:rPr>
-          <w:rFonts w:ascii="Courier" w:hAnsi="Courier" w:cstheme="minorHAnsi"/>
-        </w:rPr>
-        <w:t>.java</w:t>
-      </w:r>
-      <w:r>
-        <w:rPr>
-          <w:rFonts w:asciiTheme="minorHAnsi" w:hAnsiTheme="minorHAnsi" w:cstheme="minorHAnsi"/>
-        </w:rPr>
-        <w:t xml:space="preserve"> in your </w:t>
-      </w:r>
-      <w:r>
-        <w:rPr>
-          <w:rFonts w:ascii="Courier" w:hAnsi="Courier" w:cstheme="minorHAnsi"/>
-        </w:rPr>
-        <w:t>Lab09</w:t>
-      </w:r>
-      <w:r>
-        <w:rPr>
-          <w:rFonts w:asciiTheme="minorHAnsi" w:hAnsiTheme="minorHAnsi" w:cstheme="minorHAnsi"/>
-        </w:rPr>
-        <w:t xml:space="preserve"> directory.</w:t>
-      </w:r>
-    </w:p>
-    <w:p>
-      <w:pPr>
-        <w:rPr>
-          <w:rFonts w:asciiTheme="minorHAnsi" w:hAnsiTheme="minorHAnsi" w:cstheme="minorHAnsi"/>
-        </w:rPr>
-      </w:pPr>
-    </w:p>
-    <w:p>
-      <w:pPr>
-        <w:rPr>
-          <w:rFonts w:asciiTheme="minorHAnsi" w:hAnsiTheme="minorHAnsi" w:cstheme="minorHAnsi"/>
-        </w:rPr>
-      </w:pPr>
-      <w:r>
-        <w:rPr>
-          <w:rFonts w:asciiTheme="minorHAnsi" w:hAnsiTheme="minorHAnsi" w:cstheme="minorHAnsi"/>
-        </w:rPr>
-        <w:t>M</w:t>
-      </w:r>
-      <w:r>
-        <w:rPr>
-          <w:rFonts w:asciiTheme="minorHAnsi" w:hAnsiTheme="minorHAnsi" w:cstheme="minorHAnsi"/>
-        </w:rPr>
-        <w:t xml:space="preserve">odify </w:t>
-      </w:r>
-      <w:r>
-        <w:rPr>
-          <w:rFonts w:asciiTheme="minorHAnsi" w:hAnsiTheme="minorHAnsi" w:cstheme="minorHAnsi"/>
-        </w:rPr>
-        <w:t xml:space="preserve">the </w:t>
-      </w:r>
-      <w:proofErr w:type="spellStart"/>
-      <w:r>
-        <w:rPr>
-          <w:rFonts w:asciiTheme="minorHAnsi" w:hAnsiTheme="minorHAnsi" w:cstheme="minorHAnsi"/>
-        </w:rPr>
-        <w:t>RaceConditions</w:t>
-      </w:r>
-      <w:proofErr w:type="spellEnd"/>
-      <w:r>
-        <w:rPr>
-          <w:rFonts w:asciiTheme="minorHAnsi" w:hAnsiTheme="minorHAnsi" w:cstheme="minorHAnsi"/>
-        </w:rPr>
-        <w:t xml:space="preserve"> program</w:t>
-      </w:r>
-      <w:r>
-        <w:rPr>
-          <w:rFonts w:asciiTheme="minorHAnsi" w:hAnsiTheme="minorHAnsi" w:cstheme="minorHAnsi"/>
-        </w:rPr>
-        <w:t xml:space="preserve"> so that </w:t>
-      </w:r>
-      <w:r>
-        <w:rPr>
-          <w:rFonts w:asciiTheme="minorHAnsi" w:hAnsiTheme="minorHAnsi" w:cstheme="minorHAnsi"/>
-        </w:rPr>
-        <w:t>it no longer contains any race conditions</w:t>
-      </w:r>
-      <w:r>
-        <w:rPr>
-          <w:rFonts w:asciiTheme="minorHAnsi" w:hAnsiTheme="minorHAnsi" w:cstheme="minorHAnsi"/>
-        </w:rPr>
-        <w:t>.</w:t>
-      </w:r>
-      <w:r>
-        <w:rPr>
-          <w:rFonts w:asciiTheme="minorHAnsi" w:hAnsiTheme="minorHAnsi" w:cstheme="minorHAnsi"/>
-        </w:rPr>
-        <w:t xml:space="preserve"> Your modified program </w:t>
-      </w:r>
-      <w:r>
-        <w:rPr>
-          <w:rFonts w:asciiTheme="minorHAnsi" w:hAnsiTheme="minorHAnsi" w:cstheme="minorHAnsi"/>
-        </w:rPr>
-        <w:t>must</w:t>
-      </w:r>
-      <w:r>
-        <w:rPr>
-          <w:rFonts w:asciiTheme="minorHAnsi" w:hAnsiTheme="minorHAnsi" w:cstheme="minorHAnsi"/>
-        </w:rPr>
-        <w:t>:</w:t>
-      </w:r>
-    </w:p>
-    <w:p>
-      <w:pPr>
-        <w:pStyle w:val="ListParagraph"/>
-        <w:numPr>
-          <w:ilvl w:val="0"/>
-          <w:numId w:val="1"/>
-        </w:numPr>
-        <w:rPr>
-          <w:rFonts w:cstheme="minorHAnsi"/>
-        </w:rPr>
-      </w:pPr>
-      <w:r>
-        <w:rPr>
-          <w:rFonts w:cstheme="minorHAnsi"/>
-        </w:rPr>
-        <w:t xml:space="preserve">Use the two shared variables </w:t>
-      </w:r>
-      <w:r>
-        <w:rPr>
-          <w:rFonts w:ascii="Courier" w:hAnsi="Courier" w:cstheme="minorHAnsi"/>
-        </w:rPr>
-        <w:t>s1</w:t>
-      </w:r>
-      <w:r>
-        <w:rPr>
-          <w:rFonts w:cstheme="minorHAnsi"/>
-        </w:rPr>
-        <w:t xml:space="preserve"> and </w:t>
-      </w:r>
-      <w:r>
-        <w:rPr>
-          <w:rFonts w:ascii="Courier" w:hAnsi="Courier" w:cstheme="minorHAnsi"/>
-        </w:rPr>
-        <w:t>s2</w:t>
-      </w:r>
-      <w:r>
-        <w:rPr>
-          <w:rFonts w:cstheme="minorHAnsi"/>
-        </w:rPr>
-        <w:t xml:space="preserve"> and </w:t>
-      </w:r>
-      <w:r>
-        <w:rPr>
-          <w:rFonts w:cstheme="minorHAnsi"/>
-        </w:rPr>
-        <w:t xml:space="preserve">the </w:t>
-      </w:r>
-      <w:r>
-        <w:rPr>
-          <w:rFonts w:cstheme="minorHAnsi"/>
-        </w:rPr>
-        <w:t xml:space="preserve">three threads </w:t>
-      </w:r>
-      <w:proofErr w:type="spellStart"/>
-      <w:r>
-        <w:rPr>
-          <w:rFonts w:ascii="Courier" w:hAnsi="Courier" w:cstheme="minorHAnsi"/>
-        </w:rPr>
-        <w:t>AppendA</w:t>
-      </w:r>
-      <w:proofErr w:type="spellEnd"/>
-      <w:r>
-        <w:rPr>
-          <w:rFonts w:cstheme="minorHAnsi"/>
-        </w:rPr>
-        <w:t xml:space="preserve">, </w:t>
-      </w:r>
-      <w:proofErr w:type="spellStart"/>
-      <w:r>
-        <w:rPr>
-          <w:rFonts w:ascii="Courier" w:hAnsi="Courier" w:cstheme="minorHAnsi"/>
-        </w:rPr>
-        <w:t>AppendB</w:t>
-      </w:r>
-      <w:proofErr w:type="spellEnd"/>
-      <w:r>
-        <w:rPr>
-          <w:rFonts w:cstheme="minorHAnsi"/>
-        </w:rPr>
-        <w:t xml:space="preserve"> and </w:t>
-      </w:r>
-      <w:proofErr w:type="spellStart"/>
-      <w:r>
-        <w:rPr>
-          <w:rFonts w:ascii="Courier" w:hAnsi="Courier" w:cstheme="minorHAnsi"/>
-        </w:rPr>
-        <w:t>AppendC</w:t>
-      </w:r>
-      <w:proofErr w:type="spellEnd"/>
-      <w:r>
-        <w:rPr>
-          <w:rFonts w:cstheme="minorHAnsi"/>
-        </w:rPr>
-        <w:t>.</w:t>
-      </w:r>
-    </w:p>
-    <w:p>
-      <w:pPr>
-        <w:pStyle w:val="ListParagraph"/>
-        <w:numPr>
-          <w:ilvl w:val="0"/>
-          <w:numId w:val="1"/>
-        </w:numPr>
-        <w:rPr>
-          <w:rFonts w:cstheme="minorHAnsi"/>
-        </w:rPr>
-      </w:pPr>
-      <w:r>
-        <w:rPr>
-          <w:rFonts w:cstheme="minorHAnsi"/>
-        </w:rPr>
-        <w:t xml:space="preserve">Use </w:t>
-      </w:r>
-      <w:r>
-        <w:rPr>
-          <w:rFonts w:ascii="Courier" w:hAnsi="Courier" w:cstheme="minorHAnsi"/>
-        </w:rPr>
-        <w:t>synchronized</w:t>
-      </w:r>
-      <w:r>
-        <w:rPr>
-          <w:rFonts w:cstheme="minorHAnsi"/>
-        </w:rPr>
-        <w:t xml:space="preserve"> blocks with shared </w:t>
-      </w:r>
-      <w:r>
-        <w:rPr>
-          <w:rFonts w:ascii="Courier" w:hAnsi="Courier" w:cstheme="minorHAnsi"/>
-        </w:rPr>
-        <w:t>Object</w:t>
-      </w:r>
-      <w:r>
-        <w:rPr>
-          <w:rFonts w:cstheme="minorHAnsi"/>
-        </w:rPr>
-        <w:t xml:space="preserve"> variables as locks to ensure mutually exclusive execution that eliminates the race conditions.</w:t>
-      </w:r>
-    </w:p>
-    <w:p>
-      <w:pPr>
-        <w:pStyle w:val="ListParagraph"/>
-        <w:numPr>
-          <w:ilvl w:val="0"/>
-          <w:numId w:val="1"/>
-        </w:numPr>
-        <w:rPr>
-          <w:rFonts w:cstheme="minorHAnsi"/>
-        </w:rPr>
-      </w:pPr>
-      <w:r>
-        <w:rPr>
-          <w:rFonts w:cstheme="minorHAnsi"/>
-        </w:rPr>
-        <w:lastRenderedPageBreak/>
-        <w:t xml:space="preserve">Ensure that the three threads </w:t>
-      </w:r>
-      <w:proofErr w:type="spellStart"/>
-      <w:r>
-        <w:rPr>
-          <w:rFonts w:ascii="Courier" w:hAnsi="Courier" w:cstheme="minorHAnsi"/>
-        </w:rPr>
-        <w:t>AppendA</w:t>
-      </w:r>
-      <w:proofErr w:type="spellEnd"/>
-      <w:r>
-        <w:rPr>
-          <w:rFonts w:cstheme="minorHAnsi"/>
-        </w:rPr>
-        <w:t xml:space="preserve">, </w:t>
-      </w:r>
-      <w:proofErr w:type="spellStart"/>
-      <w:r>
-        <w:rPr>
-          <w:rFonts w:ascii="Courier" w:hAnsi="Courier" w:cstheme="minorHAnsi"/>
-        </w:rPr>
-        <w:t>AppendB</w:t>
-      </w:r>
-      <w:proofErr w:type="spellEnd"/>
-      <w:r>
-        <w:rPr>
-          <w:rFonts w:cstheme="minorHAnsi"/>
-        </w:rPr>
-        <w:t xml:space="preserve"> and </w:t>
-      </w:r>
-      <w:proofErr w:type="spellStart"/>
-      <w:r>
-        <w:rPr>
-          <w:rFonts w:ascii="Courier" w:hAnsi="Courier" w:cstheme="minorHAnsi"/>
-        </w:rPr>
-        <w:t>AppendC</w:t>
-      </w:r>
-      <w:proofErr w:type="spellEnd"/>
-      <w:r>
-        <w:rPr>
-          <w:rFonts w:cstheme="minorHAnsi"/>
-        </w:rPr>
-        <w:t>:</w:t>
-      </w:r>
-    </w:p>
-    <w:p>
-      <w:pPr>
-        <w:pStyle w:val="ListParagraph"/>
-        <w:numPr>
-          <w:ilvl w:val="1"/>
-          <w:numId w:val="1"/>
-        </w:numPr>
-        <w:rPr>
-          <w:rFonts w:cstheme="minorHAnsi"/>
-        </w:rPr>
-      </w:pPr>
-      <w:r>
-        <w:rPr>
-          <w:rFonts w:cstheme="minorHAnsi"/>
-        </w:rPr>
-        <w:t xml:space="preserve">All </w:t>
-      </w:r>
-      <w:r>
-        <w:rPr>
-          <w:rFonts w:cstheme="minorHAnsi"/>
-        </w:rPr>
-        <w:t>run concurrently</w:t>
-      </w:r>
-      <w:r>
-        <w:rPr>
-          <w:rFonts w:cstheme="minorHAnsi"/>
-        </w:rPr>
-        <w:t>.</w:t>
-      </w:r>
-    </w:p>
-    <w:p>
-      <w:pPr>
-        <w:pStyle w:val="ListParagraph"/>
-        <w:numPr>
-          <w:ilvl w:val="1"/>
-          <w:numId w:val="1"/>
-        </w:numPr>
-        <w:rPr>
-          <w:rFonts w:cstheme="minorHAnsi"/>
-        </w:rPr>
-      </w:pPr>
-      <w:r>
-        <w:rPr>
-          <w:rFonts w:cstheme="minorHAnsi"/>
-        </w:rPr>
-        <w:t>Only make other threads wait when necessary to prevent race conditions.</w:t>
-      </w:r>
-    </w:p>
-    <w:p>
-      <w:pPr>
-        <w:pStyle w:val="ListParagraph"/>
-        <w:numPr>
-          <w:ilvl w:val="0"/>
-          <w:numId w:val="1"/>
-        </w:numPr>
-        <w:rPr>
-          <w:rFonts w:cstheme="minorHAnsi"/>
-        </w:rPr>
-      </w:pPr>
-      <w:r>
-        <w:rPr>
-          <w:rFonts w:cstheme="minorHAnsi"/>
-        </w:rPr>
-        <w:t xml:space="preserve">Print the length and value of </w:t>
-      </w:r>
-      <w:r>
-        <w:rPr>
-          <w:rFonts w:ascii="Courier" w:hAnsi="Courier" w:cstheme="minorHAnsi"/>
-        </w:rPr>
-        <w:t>s1</w:t>
-      </w:r>
-      <w:r>
-        <w:rPr>
-          <w:rFonts w:cstheme="minorHAnsi"/>
-        </w:rPr>
-        <w:t xml:space="preserve"> and </w:t>
-      </w:r>
-      <w:r>
-        <w:rPr>
-          <w:rFonts w:ascii="Courier" w:hAnsi="Courier" w:cstheme="minorHAnsi"/>
-        </w:rPr>
-        <w:t>s2</w:t>
-      </w:r>
-      <w:r>
-        <w:rPr>
-          <w:rFonts w:cstheme="minorHAnsi"/>
-        </w:rPr>
-        <w:t xml:space="preserve"> from </w:t>
-      </w:r>
-      <w:r>
-        <w:rPr>
-          <w:rFonts w:ascii="Courier" w:hAnsi="Courier" w:cstheme="minorHAnsi"/>
-        </w:rPr>
-        <w:t>main</w:t>
-      </w:r>
-      <w:r>
-        <w:rPr>
-          <w:rFonts w:cstheme="minorHAnsi"/>
-        </w:rPr>
-        <w:t xml:space="preserve"> as in the given code.</w:t>
-      </w:r>
-    </w:p>
-    <w:p>
-      <w:pPr>
-        <w:rPr>
-          <w:rFonts w:ascii="Courier" w:hAnsi="Courier" w:cstheme="minorHAnsi"/>
+        <w:ind w:left="720"/>
+        <w:rPr>
+          <w:rFonts w:asciiTheme="minorHAnsi" w:hAnsiTheme="minorHAnsi" w:cstheme="minorHAnsi"/>
+        </w:rPr>
+      </w:pPr>
+      <w:r>
+        <w:rPr>
+          <w:rFonts w:asciiTheme="minorHAnsi" w:hAnsiTheme="minorHAnsi" w:cstheme="minorHAnsi"/>
+        </w:rPr>
+        <w:t>e</w:t>
+      </w:r>
+      <w:r>
+        <w:rPr>
+          <w:rFonts w:asciiTheme="minorHAnsi" w:hAnsiTheme="minorHAnsi" w:cstheme="minorHAnsi"/>
+        </w:rPr>
+        <w:t xml:space="preserve">. </w:t>
+      </w:r>
+      <w:r>
+        <w:rPr>
+          <w:rFonts w:asciiTheme="minorHAnsi" w:hAnsiTheme="minorHAnsi" w:cstheme="minorHAnsi"/>
+        </w:rPr>
+        <w:t xml:space="preserve">If the program did not contain a race condition what should the final length of the </w:t>
+      </w:r>
+      <w:r>
+        <w:rPr>
+          <w:rFonts w:ascii="Courier" w:hAnsi="Courier" w:cstheme="minorHAnsi"/>
+        </w:rPr>
+        <w:t>String</w:t>
+      </w:r>
+      <w:r>
+        <w:rPr>
+          <w:rFonts w:asciiTheme="minorHAnsi" w:hAnsiTheme="minorHAnsi" w:cstheme="minorHAnsi"/>
+        </w:rPr>
+        <w:t xml:space="preserve"> </w:t>
+      </w:r>
+      <w:r>
+        <w:rPr>
+          <w:rFonts w:ascii="Courier" w:hAnsi="Courier" w:cstheme="minorHAnsi"/>
+        </w:rPr>
+        <w:t>s</w:t>
+      </w:r>
+      <w:r>
+        <w:rPr>
+          <w:rFonts w:ascii="Courier" w:hAnsi="Courier" w:cstheme="minorHAnsi"/>
+        </w:rPr>
+        <w:t>2</w:t>
+      </w:r>
+      <w:r>
+        <w:rPr>
+          <w:rFonts w:asciiTheme="minorHAnsi" w:hAnsiTheme="minorHAnsi" w:cstheme="minorHAnsi"/>
+        </w:rPr>
+        <w:t xml:space="preserve"> be?  Describe what the String </w:t>
+      </w:r>
+      <w:r>
+        <w:rPr>
+          <w:rFonts w:ascii="Courier" w:hAnsi="Courier" w:cstheme="minorHAnsi"/>
+        </w:rPr>
+        <w:t>s</w:t>
+      </w:r>
+      <w:r>
+        <w:rPr>
+          <w:rFonts w:ascii="Courier" w:hAnsi="Courier" w:cstheme="minorHAnsi"/>
+        </w:rPr>
+        <w:t>2</w:t>
+      </w:r>
+      <w:r>
+        <w:rPr>
+          <w:rFonts w:asciiTheme="minorHAnsi" w:hAnsiTheme="minorHAnsi" w:cstheme="minorHAnsi"/>
+        </w:rPr>
+        <w:t xml:space="preserve"> should contain.</w:t>
+      </w:r>
+    </w:p>
+    <w:p>
+      <w:pPr>
+        <w:rPr>
+          <w:rFonts w:asciiTheme="minorHAnsi" w:hAnsiTheme="minorHAnsi" w:cstheme="minorHAnsi"/>
         </w:rPr>
       </w:pPr>
     </w:p>
@@ -3943,134 +3535,70 @@
           <w:bottom w:val="thinThickThinSmallGap" w:sz="24" w:space="4" w:color="0070C0"/>
           <w:right w:val="thinThickThinSmallGap" w:sz="24" w:space="4" w:color="0070C0"/>
         </w:pBdr>
-        <w:rPr>
-          <w:rFonts w:asciiTheme="minorHAnsi" w:hAnsiTheme="minorHAnsi" w:cstheme="minorHAnsi"/>
-        </w:rPr>
-      </w:pPr>
-      <w:r>
-        <w:rPr>
-          <w:rFonts w:asciiTheme="minorHAnsi" w:hAnsiTheme="minorHAnsi" w:cstheme="minorHAnsi"/>
-        </w:rPr>
-        <w:t xml:space="preserve">No answer is required here, you will turn in your program at the end of the lab.  </w:t>
-      </w:r>
-    </w:p>
-    <w:p/>
+        <w:ind w:left="720"/>
+        <w:rPr>
+          <w:rFonts w:asciiTheme="minorHAnsi" w:hAnsiTheme="minorHAnsi" w:cstheme="minorHAnsi"/>
+        </w:rPr>
+      </w:pPr>
+    </w:p>
+    <w:p>
+      <w:pPr>
+        <w:rPr>
+          <w:rFonts w:asciiTheme="minorHAnsi" w:hAnsiTheme="minorHAnsi" w:cstheme="minorHAnsi"/>
+        </w:rPr>
+      </w:pPr>
+    </w:p>
     <w:p>
       <w:pPr>
         <w:rPr>
           <w:rFonts w:asciiTheme="minorHAnsi" w:hAnsiTheme="minorHAnsi" w:cstheme="minorHAnsi"/>
           <w:b/>
           <w:bCs/>
-          <w:u w:val="single"/>
-        </w:rPr>
-      </w:pPr>
-      <w:r>
-        <w:rPr>
-          <w:rFonts w:asciiTheme="minorHAnsi" w:hAnsiTheme="minorHAnsi" w:cstheme="minorHAnsi"/>
-          <w:b/>
-          <w:bCs/>
-          <w:u w:val="single"/>
-        </w:rPr>
-        <w:t>Submitting:</w:t>
-      </w:r>
-    </w:p>
-    <w:p>
-      <w:pPr>
-        <w:rPr>
-          <w:rFonts w:asciiTheme="minorHAnsi" w:hAnsiTheme="minorHAnsi" w:cstheme="minorHAnsi"/>
-        </w:rPr>
-      </w:pPr>
-    </w:p>
-    <w:p>
-      <w:pPr>
-        <w:rPr>
-          <w:rFonts w:asciiTheme="minorHAnsi" w:hAnsiTheme="minorHAnsi" w:cstheme="minorHAnsi"/>
-        </w:rPr>
-      </w:pPr>
-      <w:r>
-        <w:rPr>
-          <w:rFonts w:asciiTheme="minorHAnsi" w:hAnsiTheme="minorHAnsi" w:cstheme="minorHAnsi"/>
-        </w:rPr>
-        <w:t>12</w:t>
-      </w:r>
-      <w:r>
-        <w:rPr>
-          <w:rFonts w:asciiTheme="minorHAnsi" w:hAnsiTheme="minorHAnsi" w:cstheme="minorHAnsi"/>
-        </w:rPr>
-        <w:t>. Submit this lab as follows:</w:t>
-      </w:r>
-    </w:p>
-    <w:p>
-      <w:pPr>
-        <w:rPr>
-          <w:rFonts w:asciiTheme="minorHAnsi" w:hAnsiTheme="minorHAnsi" w:cstheme="minorHAnsi"/>
-        </w:rPr>
-      </w:pPr>
-    </w:p>
-    <w:p>
-      <w:pPr>
-        <w:ind w:left="360"/>
-        <w:rPr>
-          <w:rFonts w:asciiTheme="minorHAnsi" w:hAnsiTheme="minorHAnsi" w:cstheme="minorHAnsi"/>
-        </w:rPr>
-      </w:pPr>
-      <w:r>
-        <w:rPr>
-          <w:rFonts w:asciiTheme="minorHAnsi" w:hAnsiTheme="minorHAnsi" w:cstheme="minorHAnsi"/>
-        </w:rPr>
-        <w:t>a. Use the following commands in a terminal window in the container:</w:t>
-      </w:r>
-    </w:p>
-    <w:p>
-      <w:pPr>
-        <w:ind w:left="360"/>
-        <w:rPr>
-          <w:rFonts w:asciiTheme="minorHAnsi" w:hAnsiTheme="minorHAnsi" w:cstheme="minorHAnsi"/>
-        </w:rPr>
-      </w:pPr>
-    </w:p>
-    <w:p>
-      <w:pPr>
-        <w:ind w:left="360"/>
-        <w:rPr>
-          <w:rFonts w:ascii="Courier" w:hAnsi="Courier" w:cstheme="minorHAnsi"/>
-        </w:rPr>
-      </w:pPr>
-      <w:r>
-        <w:rPr>
-          <w:rFonts w:ascii="Courier" w:hAnsi="Courier" w:cstheme="minorHAnsi"/>
-        </w:rPr>
-        <w:tab/>
-        <w:t>cd /home/student</w:t>
-      </w:r>
-    </w:p>
-    <w:p>
-      <w:pPr>
-        <w:ind w:left="360"/>
-        <w:rPr>
-          <w:rFonts w:ascii="Courier" w:hAnsi="Courier" w:cstheme="minorHAnsi"/>
-        </w:rPr>
-      </w:pPr>
-      <w:r>
-        <w:rPr>
-          <w:rFonts w:ascii="Courier" w:hAnsi="Courier" w:cstheme="minorHAnsi"/>
-        </w:rPr>
-        <w:tab/>
-        <w:t>tar -</w:t>
+        </w:rPr>
+      </w:pPr>
+      <w:r>
+        <w:rPr>
+          <w:rFonts w:asciiTheme="minorHAnsi" w:hAnsiTheme="minorHAnsi" w:cstheme="minorHAnsi"/>
+        </w:rPr>
+        <w:t xml:space="preserve">11. </w:t>
+      </w:r>
+      <w:r>
+        <w:rPr>
+          <w:rFonts w:asciiTheme="minorHAnsi" w:hAnsiTheme="minorHAnsi" w:cstheme="minorHAnsi"/>
+        </w:rPr>
+        <w:t xml:space="preserve">Copy the </w:t>
       </w:r>
       <w:proofErr w:type="spellStart"/>
       <w:r>
         <w:rPr>
-          <w:rFonts w:ascii="Courier" w:hAnsi="Courier" w:cstheme="minorHAnsi"/>
-        </w:rPr>
-        <w:t>zcvf</w:t>
+          <w:rFonts w:asciiTheme="minorHAnsi" w:hAnsiTheme="minorHAnsi" w:cstheme="minorHAnsi"/>
+        </w:rPr>
+        <w:t>RaceConditions</w:t>
       </w:r>
       <w:proofErr w:type="spellEnd"/>
       <w:r>
         <w:rPr>
-          <w:rFonts w:ascii="Courier" w:hAnsi="Courier" w:cstheme="minorHAnsi"/>
-        </w:rPr>
-        <w:t> </w:t>
+          <w:rFonts w:asciiTheme="minorHAnsi" w:hAnsiTheme="minorHAnsi" w:cstheme="minorHAnsi"/>
+        </w:rPr>
+        <w:t xml:space="preserve"> program from Appendix B into a file named </w:t>
+      </w:r>
+      <w:r>
+        <w:rPr>
+          <w:rFonts w:ascii="Courier" w:hAnsi="Courier" w:cstheme="minorHAnsi"/>
+        </w:rPr>
+        <w:t>RaceConditions</w:t>
+      </w:r>
+      <w:r>
+        <w:rPr>
+          <w:rFonts w:ascii="Courier" w:hAnsi="Courier" w:cstheme="minorHAnsi"/>
+        </w:rPr>
+        <w:t>.java</w:t>
+      </w:r>
+      <w:r>
+        <w:rPr>
+          <w:rFonts w:asciiTheme="minorHAnsi" w:hAnsiTheme="minorHAnsi" w:cstheme="minorHAnsi"/>
+        </w:rPr>
+        <w:t xml:space="preserve"> in your </w:t>
       </w:r>
       <w:r>
         <w:rPr>
@@ -4080,219 +3608,452 @@
       </w:r>
       <w:r>
         <w:rPr>
-          <w:rFonts w:ascii="Courier" w:hAnsi="Courier" w:cstheme="minorHAnsi"/>
-        </w:rPr>
-        <w:t>.tar.gz </w:t>
-      </w:r>
-      <w:r>
-        <w:rPr>
-          <w:rFonts w:ascii="Courier" w:hAnsi="Courier" w:cstheme="minorHAnsi"/>
-        </w:rPr>
-        <w:t>Lab09</w:t>
-      </w:r>
-    </w:p>
-    <w:p>
-      <w:pPr>
-        <w:rPr>
-          <w:rFonts w:asciiTheme="minorHAnsi" w:hAnsiTheme="minorHAnsi" w:cstheme="minorHAnsi"/>
-        </w:rPr>
-      </w:pPr>
-    </w:p>
-    <w:p>
-      <w:pPr>
-        <w:ind w:left="360"/>
-        <w:rPr>
-          <w:rFonts w:asciiTheme="minorHAnsi" w:hAnsiTheme="minorHAnsi" w:cstheme="minorHAnsi"/>
-        </w:rPr>
-      </w:pPr>
-      <w:r>
-        <w:rPr>
-          <w:rFonts w:asciiTheme="minorHAnsi" w:hAnsiTheme="minorHAnsi" w:cstheme="minorHAnsi"/>
-        </w:rPr>
-        <w:t xml:space="preserve">b. Use the </w:t>
+          <w:rFonts w:asciiTheme="minorHAnsi" w:hAnsiTheme="minorHAnsi" w:cstheme="minorHAnsi"/>
+        </w:rPr>
+        <w:t xml:space="preserve"> directory.</w:t>
+      </w:r>
+    </w:p>
+    <w:p>
+      <w:pPr>
+        <w:rPr>
+          <w:rFonts w:asciiTheme="minorHAnsi" w:hAnsiTheme="minorHAnsi" w:cstheme="minorHAnsi"/>
+        </w:rPr>
+      </w:pPr>
+    </w:p>
+    <w:p>
+      <w:pPr>
+        <w:rPr>
+          <w:rFonts w:asciiTheme="minorHAnsi" w:hAnsiTheme="minorHAnsi" w:cstheme="minorHAnsi"/>
+        </w:rPr>
+      </w:pPr>
+      <w:r>
+        <w:rPr>
+          <w:rFonts w:asciiTheme="minorHAnsi" w:hAnsiTheme="minorHAnsi" w:cstheme="minorHAnsi"/>
+        </w:rPr>
+        <w:lastRenderedPageBreak/>
+        <w:t>M</w:t>
+      </w:r>
+      <w:r>
+        <w:rPr>
+          <w:rFonts w:asciiTheme="minorHAnsi" w:hAnsiTheme="minorHAnsi" w:cstheme="minorHAnsi"/>
+        </w:rPr>
+        <w:t xml:space="preserve">odify </w:t>
+      </w:r>
+      <w:r>
+        <w:rPr>
+          <w:rFonts w:asciiTheme="minorHAnsi" w:hAnsiTheme="minorHAnsi" w:cstheme="minorHAnsi"/>
+        </w:rPr>
+        <w:t xml:space="preserve">the </w:t>
       </w:r>
       <w:proofErr w:type="spellStart"/>
       <w:r>
         <w:rPr>
           <w:rFonts w:asciiTheme="minorHAnsi" w:hAnsiTheme="minorHAnsi" w:cstheme="minorHAnsi"/>
         </w:rPr>
-        <w:t>FireFox</w:t>
+        <w:t>RaceConditions</w:t>
       </w:r>
       <w:proofErr w:type="spellEnd"/>
       <w:r>
         <w:rPr>
           <w:rFonts w:asciiTheme="minorHAnsi" w:hAnsiTheme="minorHAnsi" w:cstheme="minorHAnsi"/>
         </w:rPr>
-        <w:t xml:space="preserve"> browser in the container to go to the course </w:t>
-      </w:r>
-      <w:r>
-        <w:rPr>
-          <w:rFonts w:asciiTheme="minorHAnsi" w:hAnsiTheme="minorHAnsi" w:cstheme="minorHAnsi"/>
-        </w:rPr>
-        <w:t>M</w:t>
-      </w:r>
-      <w:r>
-        <w:rPr>
-          <w:rFonts w:asciiTheme="minorHAnsi" w:hAnsiTheme="minorHAnsi" w:cstheme="minorHAnsi"/>
-        </w:rPr>
-        <w:t xml:space="preserve">oodle site and submit the </w:t>
-      </w:r>
-      <w:r>
-        <w:rPr>
-          <w:rFonts w:ascii="Courier" w:hAnsi="Courier" w:cstheme="minorHAnsi"/>
-        </w:rPr>
-        <w:t>Lab09</w:t>
-      </w:r>
-      <w:r>
-        <w:rPr>
-          <w:rFonts w:ascii="Courier" w:hAnsi="Courier" w:cstheme="minorHAnsi"/>
-        </w:rPr>
-        <w:t>.tar.gz</w:t>
-      </w:r>
-      <w:r>
-        <w:rPr>
-          <w:rFonts w:asciiTheme="minorHAnsi" w:hAnsiTheme="minorHAnsi" w:cstheme="minorHAnsi"/>
-        </w:rPr>
-        <w:t xml:space="preserve"> file </w:t>
-      </w:r>
-      <w:r>
-        <w:rPr>
-          <w:rFonts w:asciiTheme="minorHAnsi" w:hAnsiTheme="minorHAnsi" w:cstheme="minorHAnsi"/>
-        </w:rPr>
-        <w:t>to the L</w:t>
-      </w:r>
-      <w:r>
-        <w:rPr>
-          <w:rFonts w:asciiTheme="minorHAnsi" w:hAnsiTheme="minorHAnsi" w:cstheme="minorHAnsi"/>
-        </w:rPr>
-        <w:t>ab</w:t>
-      </w:r>
-      <w:r>
-        <w:rPr>
-          <w:rFonts w:asciiTheme="minorHAnsi" w:hAnsiTheme="minorHAnsi" w:cstheme="minorHAnsi"/>
-        </w:rPr>
-        <w:t>09</w:t>
-      </w:r>
-      <w:r>
-        <w:rPr>
-          <w:rFonts w:asciiTheme="minorHAnsi" w:hAnsiTheme="minorHAnsi" w:cstheme="minorHAnsi"/>
-        </w:rPr>
-        <w:t xml:space="preserve"> Code assignment.</w:t>
-      </w:r>
-    </w:p>
-    <w:p>
-      <w:pPr>
-        <w:ind w:left="360"/>
-        <w:rPr>
-          <w:rFonts w:asciiTheme="minorHAnsi" w:hAnsiTheme="minorHAnsi" w:cstheme="minorHAnsi"/>
-        </w:rPr>
-      </w:pPr>
-    </w:p>
-    <w:p>
-      <w:pPr>
-        <w:ind w:left="360"/>
-        <w:rPr>
-          <w:rFonts w:asciiTheme="minorHAnsi" w:hAnsiTheme="minorHAnsi" w:cstheme="minorHAnsi"/>
-        </w:rPr>
-      </w:pPr>
-      <w:r>
-        <w:rPr>
-          <w:rFonts w:asciiTheme="minorHAnsi" w:hAnsiTheme="minorHAnsi" w:cstheme="minorHAnsi"/>
-        </w:rPr>
-        <w:t>c. Convert this activity sheet to a PDF and submit it to the L</w:t>
-      </w:r>
-      <w:r>
-        <w:rPr>
-          <w:rFonts w:asciiTheme="minorHAnsi" w:hAnsiTheme="minorHAnsi" w:cstheme="minorHAnsi"/>
-        </w:rPr>
-        <w:t>ab</w:t>
-      </w:r>
-      <w:r>
-        <w:rPr>
-          <w:rFonts w:asciiTheme="minorHAnsi" w:hAnsiTheme="minorHAnsi" w:cstheme="minorHAnsi"/>
-        </w:rPr>
-        <w:t>0</w:t>
-      </w:r>
-      <w:r>
-        <w:rPr>
-          <w:rFonts w:asciiTheme="minorHAnsi" w:hAnsiTheme="minorHAnsi" w:cstheme="minorHAnsi"/>
-        </w:rPr>
-        <w:t>9</w:t>
-      </w:r>
-      <w:r>
-        <w:rPr>
-          <w:rFonts w:asciiTheme="minorHAnsi" w:hAnsiTheme="minorHAnsi" w:cstheme="minorHAnsi"/>
-        </w:rPr>
-        <w:t xml:space="preserve"> Activity Sheet assignment on Moodle.</w:t>
-      </w:r>
-    </w:p>
-    <w:p>
-      <w:pPr>
-        <w:pBdr>
-          <w:bottom w:val="double" w:sz="6" w:space="1" w:color="auto"/>
-        </w:pBdr>
-        <w:rPr>
-          <w:rFonts w:asciiTheme="minorHAnsi" w:hAnsiTheme="minorHAnsi"/>
-          <w:b/>
-          <w:bCs/>
-        </w:rPr>
-      </w:pPr>
-    </w:p>
-    <w:p>
-      <w:pPr>
-        <w:pBdr>
-          <w:bottom w:val="double" w:sz="6" w:space="1" w:color="auto"/>
-        </w:pBdr>
-        <w:rPr>
-          <w:rFonts w:asciiTheme="minorHAnsi" w:hAnsiTheme="minorHAnsi" w:cstheme="minorHAnsi"/>
-        </w:rPr>
-      </w:pPr>
-    </w:p>
-    <w:p>
-      <w:pPr>
-        <w:rPr>
-          <w:rFonts w:asciiTheme="minorHAnsi" w:hAnsiTheme="minorHAnsi" w:cstheme="minorHAnsi"/>
-        </w:rPr>
-      </w:pPr>
-    </w:p>
-    <w:p>
-      <w:pPr>
-        <w:rPr>
-          <w:rFonts w:asciiTheme="minorHAnsi" w:hAnsiTheme="minorHAnsi" w:cstheme="minorHAnsi"/>
-        </w:rPr>
-      </w:pPr>
-      <w:r>
-        <w:rPr>
-          <w:rFonts w:asciiTheme="minorHAnsi" w:hAnsiTheme="minorHAnsi" w:cstheme="minorHAnsi"/>
-        </w:rPr>
-        <w:t>Optional: To help me improve and scope these activities for future semesters please consider providing the following feedback.</w:t>
-      </w:r>
-    </w:p>
-    <w:p>
-      <w:pPr>
-        <w:rPr>
-          <w:rFonts w:asciiTheme="minorHAnsi" w:hAnsiTheme="minorHAnsi" w:cstheme="minorHAnsi"/>
-        </w:rPr>
-      </w:pPr>
-    </w:p>
-    <w:p>
-      <w:pPr>
-        <w:ind w:firstLine="360"/>
-        <w:rPr>
-          <w:rFonts w:asciiTheme="minorHAnsi" w:hAnsiTheme="minorHAnsi" w:cstheme="minorHAnsi"/>
-        </w:rPr>
-      </w:pPr>
-      <w:r>
-        <w:rPr>
-          <w:rFonts w:asciiTheme="minorHAnsi" w:hAnsiTheme="minorHAnsi" w:cstheme="minorHAnsi"/>
-        </w:rPr>
-        <w:t xml:space="preserve">a. Approximately how much time did you spend on this activity outside of class time?  </w:t>
-      </w:r>
-    </w:p>
-    <w:p>
-      <w:pPr>
-        <w:rPr>
-          <w:rFonts w:asciiTheme="minorHAnsi" w:hAnsiTheme="minorHAnsi" w:cstheme="minorHAnsi"/>
+        <w:t xml:space="preserve"> program</w:t>
+      </w:r>
+      <w:r>
+        <w:rPr>
+          <w:rFonts w:asciiTheme="minorHAnsi" w:hAnsiTheme="minorHAnsi" w:cstheme="minorHAnsi"/>
+        </w:rPr>
+        <w:t xml:space="preserve"> so that</w:t>
+      </w:r>
+      <w:r>
+        <w:rPr>
+          <w:rFonts w:asciiTheme="minorHAnsi" w:hAnsiTheme="minorHAnsi" w:cstheme="minorHAnsi"/>
+        </w:rPr>
+        <w:t xml:space="preserve"> your </w:t>
+      </w:r>
+      <w:r>
+        <w:rPr>
+          <w:rFonts w:asciiTheme="minorHAnsi" w:hAnsiTheme="minorHAnsi" w:cstheme="minorHAnsi"/>
+        </w:rPr>
+        <w:t>modified program:</w:t>
+      </w:r>
+    </w:p>
+    <w:p>
+      <w:pPr>
+        <w:pStyle w:val="ListParagraph"/>
+        <w:numPr>
+          <w:ilvl w:val="0"/>
+          <w:numId w:val="1"/>
+        </w:numPr>
+        <w:rPr>
+          <w:rFonts w:cstheme="minorHAnsi"/>
+        </w:rPr>
+      </w:pPr>
+      <w:r>
+        <w:rPr>
+          <w:rFonts w:cstheme="minorHAnsi"/>
+        </w:rPr>
+        <w:t xml:space="preserve">Use the two shared variables </w:t>
+      </w:r>
+      <w:r>
+        <w:rPr>
+          <w:rFonts w:ascii="Courier" w:hAnsi="Courier" w:cstheme="minorHAnsi"/>
+        </w:rPr>
+        <w:t>s1</w:t>
+      </w:r>
+      <w:r>
+        <w:rPr>
+          <w:rFonts w:cstheme="minorHAnsi"/>
+        </w:rPr>
+        <w:t xml:space="preserve"> and </w:t>
+      </w:r>
+      <w:r>
+        <w:rPr>
+          <w:rFonts w:ascii="Courier" w:hAnsi="Courier" w:cstheme="minorHAnsi"/>
+        </w:rPr>
+        <w:t>s2</w:t>
+      </w:r>
+      <w:r>
+        <w:rPr>
+          <w:rFonts w:cstheme="minorHAnsi"/>
+        </w:rPr>
+        <w:t xml:space="preserve"> and </w:t>
+      </w:r>
+      <w:r>
+        <w:rPr>
+          <w:rFonts w:cstheme="minorHAnsi"/>
+        </w:rPr>
+        <w:t xml:space="preserve">the </w:t>
+      </w:r>
+      <w:r>
+        <w:rPr>
+          <w:rFonts w:cstheme="minorHAnsi"/>
+        </w:rPr>
+        <w:t xml:space="preserve">three threads </w:t>
+      </w:r>
+      <w:proofErr w:type="spellStart"/>
+      <w:r>
+        <w:rPr>
+          <w:rFonts w:ascii="Courier" w:hAnsi="Courier" w:cstheme="minorHAnsi"/>
+        </w:rPr>
+        <w:t>AppendA</w:t>
+      </w:r>
+      <w:proofErr w:type="spellEnd"/>
+      <w:r>
+        <w:rPr>
+          <w:rFonts w:cstheme="minorHAnsi"/>
+        </w:rPr>
+        <w:t xml:space="preserve">, </w:t>
+      </w:r>
+      <w:proofErr w:type="spellStart"/>
+      <w:r>
+        <w:rPr>
+          <w:rFonts w:ascii="Courier" w:hAnsi="Courier" w:cstheme="minorHAnsi"/>
+        </w:rPr>
+        <w:t>AppendB</w:t>
+      </w:r>
+      <w:proofErr w:type="spellEnd"/>
+      <w:r>
+        <w:rPr>
+          <w:rFonts w:cstheme="minorHAnsi"/>
+        </w:rPr>
+        <w:t xml:space="preserve"> and </w:t>
+      </w:r>
+      <w:proofErr w:type="spellStart"/>
+      <w:r>
+        <w:rPr>
+          <w:rFonts w:ascii="Courier" w:hAnsi="Courier" w:cstheme="minorHAnsi"/>
+        </w:rPr>
+        <w:t>AppendC</w:t>
+      </w:r>
+      <w:proofErr w:type="spellEnd"/>
+      <w:r>
+        <w:rPr>
+          <w:rFonts w:cstheme="minorHAnsi"/>
+        </w:rPr>
+        <w:t>.</w:t>
+      </w:r>
+    </w:p>
+    <w:p>
+      <w:pPr>
+        <w:pStyle w:val="ListParagraph"/>
+        <w:numPr>
+          <w:ilvl w:val="0"/>
+          <w:numId w:val="1"/>
+        </w:numPr>
+        <w:rPr>
+          <w:rFonts w:cstheme="minorHAnsi"/>
+        </w:rPr>
+      </w:pPr>
+      <w:r>
+        <w:rPr>
+          <w:rFonts w:cstheme="minorHAnsi"/>
+        </w:rPr>
+        <w:t xml:space="preserve">Use </w:t>
+      </w:r>
+      <w:r>
+        <w:rPr>
+          <w:rFonts w:ascii="Courier" w:hAnsi="Courier" w:cstheme="minorHAnsi"/>
+        </w:rPr>
+        <w:t>synchronized</w:t>
+      </w:r>
+      <w:r>
+        <w:rPr>
+          <w:rFonts w:cstheme="minorHAnsi"/>
+        </w:rPr>
+        <w:t xml:space="preserve"> blocks with shared </w:t>
+      </w:r>
+      <w:r>
+        <w:rPr>
+          <w:rFonts w:ascii="Courier" w:hAnsi="Courier" w:cstheme="minorHAnsi"/>
+        </w:rPr>
+        <w:t>Object</w:t>
+      </w:r>
+      <w:r>
+        <w:rPr>
+          <w:rFonts w:cstheme="minorHAnsi"/>
+        </w:rPr>
+        <w:t xml:space="preserve"> variables as locks to ensure mutually exclusive execution </w:t>
+      </w:r>
+      <w:r>
+        <w:rPr>
+          <w:rFonts w:cstheme="minorHAnsi"/>
+        </w:rPr>
+        <w:t xml:space="preserve">such that the strings </w:t>
+      </w:r>
+      <w:r>
+        <w:rPr>
+          <w:rFonts w:ascii="Courier" w:hAnsi="Courier" w:cstheme="minorHAnsi"/>
+        </w:rPr>
+        <w:t>s1</w:t>
+      </w:r>
+      <w:r>
+        <w:rPr>
+          <w:rFonts w:cstheme="minorHAnsi"/>
+        </w:rPr>
+        <w:t xml:space="preserve"> and </w:t>
+      </w:r>
+      <w:r>
+        <w:rPr>
+          <w:rFonts w:ascii="Courier" w:hAnsi="Courier" w:cstheme="minorHAnsi"/>
+        </w:rPr>
+        <w:t>s2</w:t>
+      </w:r>
+      <w:r>
+        <w:rPr>
+          <w:rFonts w:cstheme="minorHAnsi"/>
+        </w:rPr>
+        <w:t xml:space="preserve"> will always have the correct length</w:t>
+      </w:r>
+      <w:r>
+        <w:rPr>
+          <w:rFonts w:cstheme="minorHAnsi"/>
+        </w:rPr>
+        <w:t>.</w:t>
+      </w:r>
+    </w:p>
+    <w:p>
+      <w:pPr>
+        <w:pStyle w:val="ListParagraph"/>
+        <w:numPr>
+          <w:ilvl w:val="0"/>
+          <w:numId w:val="1"/>
+        </w:numPr>
+        <w:rPr>
+          <w:rFonts w:cstheme="minorHAnsi"/>
+        </w:rPr>
+      </w:pPr>
+      <w:r>
+        <w:rPr>
+          <w:rFonts w:cstheme="minorHAnsi"/>
+        </w:rPr>
+        <w:t xml:space="preserve">Ensure that the three threads </w:t>
+      </w:r>
+      <w:proofErr w:type="spellStart"/>
+      <w:r>
+        <w:rPr>
+          <w:rFonts w:ascii="Courier" w:hAnsi="Courier" w:cstheme="minorHAnsi"/>
+        </w:rPr>
+        <w:t>AppendA</w:t>
+      </w:r>
+      <w:proofErr w:type="spellEnd"/>
+      <w:r>
+        <w:rPr>
+          <w:rFonts w:cstheme="minorHAnsi"/>
+        </w:rPr>
+        <w:t xml:space="preserve">, </w:t>
+      </w:r>
+      <w:proofErr w:type="spellStart"/>
+      <w:r>
+        <w:rPr>
+          <w:rFonts w:ascii="Courier" w:hAnsi="Courier" w:cstheme="minorHAnsi"/>
+        </w:rPr>
+        <w:t>AppendB</w:t>
+      </w:r>
+      <w:proofErr w:type="spellEnd"/>
+      <w:r>
+        <w:rPr>
+          <w:rFonts w:cstheme="minorHAnsi"/>
+        </w:rPr>
+        <w:t xml:space="preserve"> and </w:t>
+      </w:r>
+      <w:proofErr w:type="spellStart"/>
+      <w:r>
+        <w:rPr>
+          <w:rFonts w:ascii="Courier" w:hAnsi="Courier" w:cstheme="minorHAnsi"/>
+        </w:rPr>
+        <w:t>AppendC</w:t>
+      </w:r>
+      <w:proofErr w:type="spellEnd"/>
+      <w:r>
+        <w:rPr>
+          <w:rFonts w:cstheme="minorHAnsi"/>
+        </w:rPr>
+        <w:t>:</w:t>
+      </w:r>
+    </w:p>
+    <w:p>
+      <w:pPr>
+        <w:pStyle w:val="ListParagraph"/>
+        <w:numPr>
+          <w:ilvl w:val="1"/>
+          <w:numId w:val="1"/>
+        </w:numPr>
+        <w:rPr>
+          <w:rFonts w:cstheme="minorHAnsi"/>
+        </w:rPr>
+      </w:pPr>
+      <w:r>
+        <w:rPr>
+          <w:rFonts w:cstheme="minorHAnsi"/>
+        </w:rPr>
+        <w:t xml:space="preserve">All </w:t>
+      </w:r>
+      <w:r>
+        <w:rPr>
+          <w:rFonts w:cstheme="minorHAnsi"/>
+        </w:rPr>
+        <w:t>run concurrently</w:t>
+      </w:r>
+      <w:r>
+        <w:rPr>
+          <w:rFonts w:cstheme="minorHAnsi"/>
+        </w:rPr>
+        <w:t>.</w:t>
+      </w:r>
+    </w:p>
+    <w:p>
+      <w:pPr>
+        <w:pStyle w:val="ListParagraph"/>
+        <w:numPr>
+          <w:ilvl w:val="1"/>
+          <w:numId w:val="1"/>
+        </w:numPr>
+        <w:rPr>
+          <w:rFonts w:cstheme="minorHAnsi"/>
+        </w:rPr>
+      </w:pPr>
+      <w:r>
+        <w:rPr>
+          <w:rFonts w:cstheme="minorHAnsi"/>
+        </w:rPr>
+        <w:t xml:space="preserve">Only make other threads wait when necessary to </w:t>
+      </w:r>
+      <w:r>
+        <w:rPr>
+          <w:rFonts w:cstheme="minorHAnsi"/>
+        </w:rPr>
+        <w:t xml:space="preserve">ensure the strings </w:t>
+      </w:r>
+      <w:r>
+        <w:rPr>
+          <w:rFonts w:ascii="Courier" w:hAnsi="Courier" w:cstheme="minorHAnsi"/>
+        </w:rPr>
+        <w:t>s1</w:t>
+      </w:r>
+      <w:r>
+        <w:rPr>
+          <w:rFonts w:cstheme="minorHAnsi"/>
+        </w:rPr>
+        <w:t xml:space="preserve"> and </w:t>
+      </w:r>
+      <w:r>
+        <w:rPr>
+          <w:rFonts w:ascii="Courier" w:hAnsi="Courier" w:cstheme="minorHAnsi"/>
+        </w:rPr>
+        <w:t>s2</w:t>
+      </w:r>
+      <w:r>
+        <w:rPr>
+          <w:rFonts w:cstheme="minorHAnsi"/>
+        </w:rPr>
+        <w:t xml:space="preserve"> have the correct length</w:t>
+      </w:r>
+      <w:r>
+        <w:rPr>
+          <w:rFonts w:cstheme="minorHAnsi"/>
+        </w:rPr>
+        <w:t>.</w:t>
+      </w:r>
+    </w:p>
+    <w:p>
+      <w:pPr>
+        <w:pStyle w:val="ListParagraph"/>
+        <w:numPr>
+          <w:ilvl w:val="0"/>
+          <w:numId w:val="1"/>
+        </w:numPr>
+        <w:rPr>
+          <w:rFonts w:cstheme="minorHAnsi"/>
+        </w:rPr>
+      </w:pPr>
+      <w:r>
+        <w:rPr>
+          <w:rFonts w:cstheme="minorHAnsi"/>
+        </w:rPr>
+        <w:t xml:space="preserve">Print the length and value of </w:t>
+      </w:r>
+      <w:r>
+        <w:rPr>
+          <w:rFonts w:ascii="Courier" w:hAnsi="Courier" w:cstheme="minorHAnsi"/>
+        </w:rPr>
+        <w:t>s1</w:t>
+      </w:r>
+      <w:r>
+        <w:rPr>
+          <w:rFonts w:cstheme="minorHAnsi"/>
+        </w:rPr>
+        <w:t xml:space="preserve"> and </w:t>
+      </w:r>
+      <w:r>
+        <w:rPr>
+          <w:rFonts w:ascii="Courier" w:hAnsi="Courier" w:cstheme="minorHAnsi"/>
+        </w:rPr>
+        <w:t>s2</w:t>
+      </w:r>
+      <w:r>
+        <w:rPr>
+          <w:rFonts w:cstheme="minorHAnsi"/>
+        </w:rPr>
+        <w:t xml:space="preserve"> from </w:t>
+      </w:r>
+      <w:r>
+        <w:rPr>
+          <w:rFonts w:ascii="Courier" w:hAnsi="Courier" w:cstheme="minorHAnsi"/>
+        </w:rPr>
+        <w:t>main</w:t>
+      </w:r>
+      <w:r>
+        <w:rPr>
+          <w:rFonts w:cstheme="minorHAnsi"/>
+        </w:rPr>
+        <w:t xml:space="preserve"> as in the given code.</w:t>
+      </w:r>
+    </w:p>
+    <w:p>
+      <w:pPr>
+        <w:rPr>
+          <w:rFonts w:ascii="Courier" w:hAnsi="Courier" w:cstheme="minorHAnsi"/>
         </w:rPr>
       </w:pPr>
     </w:p>
@@ -4308,44 +4069,328 @@
           <w:rFonts w:asciiTheme="minorHAnsi" w:hAnsiTheme="minorHAnsi" w:cstheme="minorHAnsi"/>
         </w:rPr>
       </w:pPr>
-    </w:p>
-    <w:p>
-      <w:pPr>
-        <w:shd w:val="clear" w:color="auto" w:fill="FFFFFF"/>
-        <w:textAlignment w:val="center"/>
-        <w:rPr>
-          <w:rFonts w:asciiTheme="minorHAnsi" w:hAnsiTheme="minorHAnsi" w:cstheme="minorHAnsi"/>
-        </w:rPr>
-      </w:pPr>
-    </w:p>
-    <w:p>
-      <w:pPr>
-        <w:shd w:val="clear" w:color="auto" w:fill="FFFFFF"/>
+      <w:r>
+        <w:rPr>
+          <w:rFonts w:asciiTheme="minorHAnsi" w:hAnsiTheme="minorHAnsi" w:cstheme="minorHAnsi"/>
+        </w:rPr>
+        <w:t xml:space="preserve">No answer is required here, you will turn in your program at the end of the lab.  </w:t>
+      </w:r>
+    </w:p>
+    <w:p/>
+    <w:p>
+      <w:pPr>
+        <w:rPr>
+          <w:rFonts w:asciiTheme="minorHAnsi" w:hAnsiTheme="minorHAnsi" w:cstheme="minorHAnsi"/>
+          <w:b/>
+          <w:bCs/>
+          <w:u w:val="single"/>
+        </w:rPr>
+      </w:pPr>
+      <w:r>
+        <w:rPr>
+          <w:rFonts w:asciiTheme="minorHAnsi" w:hAnsiTheme="minorHAnsi" w:cstheme="minorHAnsi"/>
+          <w:b/>
+          <w:bCs/>
+          <w:u w:val="single"/>
+        </w:rPr>
+        <w:t>Submitting:</w:t>
+      </w:r>
+    </w:p>
+    <w:p>
+      <w:pPr>
+        <w:rPr>
+          <w:rFonts w:asciiTheme="minorHAnsi" w:hAnsiTheme="minorHAnsi" w:cstheme="minorHAnsi"/>
+        </w:rPr>
+      </w:pPr>
+    </w:p>
+    <w:p>
+      <w:pPr>
+        <w:rPr>
+          <w:rFonts w:asciiTheme="minorHAnsi" w:hAnsiTheme="minorHAnsi" w:cstheme="minorHAnsi"/>
+        </w:rPr>
+      </w:pPr>
+      <w:r>
+        <w:rPr>
+          <w:rFonts w:asciiTheme="minorHAnsi" w:hAnsiTheme="minorHAnsi" w:cstheme="minorHAnsi"/>
+        </w:rPr>
+        <w:t>12</w:t>
+      </w:r>
+      <w:r>
+        <w:rPr>
+          <w:rFonts w:asciiTheme="minorHAnsi" w:hAnsiTheme="minorHAnsi" w:cstheme="minorHAnsi"/>
+        </w:rPr>
+        <w:t>. Submit this lab as follows:</w:t>
+      </w:r>
+    </w:p>
+    <w:p>
+      <w:pPr>
+        <w:rPr>
+          <w:rFonts w:asciiTheme="minorHAnsi" w:hAnsiTheme="minorHAnsi" w:cstheme="minorHAnsi"/>
+        </w:rPr>
+      </w:pPr>
+    </w:p>
+    <w:p>
+      <w:pPr>
+        <w:ind w:left="360"/>
+        <w:rPr>
+          <w:rFonts w:asciiTheme="minorHAnsi" w:hAnsiTheme="minorHAnsi" w:cstheme="minorHAnsi"/>
+        </w:rPr>
+      </w:pPr>
+      <w:r>
+        <w:rPr>
+          <w:rFonts w:asciiTheme="minorHAnsi" w:hAnsiTheme="minorHAnsi" w:cstheme="minorHAnsi"/>
+        </w:rPr>
+        <w:t>a. Use the following commands in a terminal window in the container:</w:t>
+      </w:r>
+    </w:p>
+    <w:p>
+      <w:pPr>
+        <w:ind w:left="360"/>
+        <w:rPr>
+          <w:rFonts w:asciiTheme="minorHAnsi" w:hAnsiTheme="minorHAnsi" w:cstheme="minorHAnsi"/>
+        </w:rPr>
+      </w:pPr>
+    </w:p>
+    <w:p>
+      <w:pPr>
+        <w:ind w:left="360"/>
+        <w:rPr>
+          <w:rFonts w:ascii="Courier" w:hAnsi="Courier" w:cstheme="minorHAnsi"/>
+        </w:rPr>
+      </w:pPr>
+      <w:r>
+        <w:rPr>
+          <w:rFonts w:ascii="Courier" w:hAnsi="Courier" w:cstheme="minorHAnsi"/>
+        </w:rPr>
+        <w:tab/>
+        <w:t>cd /home/student</w:t>
+      </w:r>
+    </w:p>
+    <w:p>
+      <w:pPr>
+        <w:ind w:left="360"/>
+        <w:rPr>
+          <w:rFonts w:ascii="Courier" w:hAnsi="Courier" w:cstheme="minorHAnsi"/>
+        </w:rPr>
+      </w:pPr>
+      <w:r>
+        <w:rPr>
+          <w:rFonts w:ascii="Courier" w:hAnsi="Courier" w:cstheme="minorHAnsi"/>
+        </w:rPr>
+        <w:tab/>
+        <w:t>tar -</w:t>
+      </w:r>
+      <w:proofErr w:type="spellStart"/>
+      <w:r>
+        <w:rPr>
+          <w:rFonts w:ascii="Courier" w:hAnsi="Courier" w:cstheme="minorHAnsi"/>
+        </w:rPr>
+        <w:t>zcvf</w:t>
+      </w:r>
+      <w:proofErr w:type="spellEnd"/>
+      <w:r>
+        <w:rPr>
+          <w:rFonts w:ascii="Courier" w:hAnsi="Courier" w:cstheme="minorHAnsi"/>
+        </w:rPr>
+        <w:t> </w:t>
+      </w:r>
+      <w:r>
+        <w:rPr>
+          <w:rFonts w:ascii="Courier" w:hAnsi="Courier" w:cstheme="minorHAnsi"/>
+        </w:rPr>
+        <w:t>Lab09</w:t>
+      </w:r>
+      <w:r>
+        <w:rPr>
+          <w:rFonts w:ascii="Courier" w:hAnsi="Courier" w:cstheme="minorHAnsi"/>
+        </w:rPr>
+        <w:t>.tar.gz </w:t>
+      </w:r>
+      <w:r>
+        <w:rPr>
+          <w:rFonts w:ascii="Courier" w:hAnsi="Courier" w:cstheme="minorHAnsi"/>
+        </w:rPr>
+        <w:t>Lab09</w:t>
+      </w:r>
+    </w:p>
+    <w:p>
+      <w:pPr>
+        <w:rPr>
+          <w:rFonts w:asciiTheme="minorHAnsi" w:hAnsiTheme="minorHAnsi" w:cstheme="minorHAnsi"/>
+        </w:rPr>
+      </w:pPr>
+    </w:p>
+    <w:p>
+      <w:pPr>
+        <w:ind w:left="360"/>
+        <w:rPr>
+          <w:rFonts w:asciiTheme="minorHAnsi" w:hAnsiTheme="minorHAnsi" w:cstheme="minorHAnsi"/>
+        </w:rPr>
+      </w:pPr>
+      <w:r>
+        <w:rPr>
+          <w:rFonts w:asciiTheme="minorHAnsi" w:hAnsiTheme="minorHAnsi" w:cstheme="minorHAnsi"/>
+        </w:rPr>
+        <w:t xml:space="preserve">b. Use the </w:t>
+      </w:r>
+      <w:proofErr w:type="spellStart"/>
+      <w:r>
+        <w:rPr>
+          <w:rFonts w:asciiTheme="minorHAnsi" w:hAnsiTheme="minorHAnsi" w:cstheme="minorHAnsi"/>
+        </w:rPr>
+        <w:t>FireFox</w:t>
+      </w:r>
+      <w:proofErr w:type="spellEnd"/>
+      <w:r>
+        <w:rPr>
+          <w:rFonts w:asciiTheme="minorHAnsi" w:hAnsiTheme="minorHAnsi" w:cstheme="minorHAnsi"/>
+        </w:rPr>
+        <w:t xml:space="preserve"> browser in the container to go to the course </w:t>
+      </w:r>
+      <w:r>
+        <w:rPr>
+          <w:rFonts w:asciiTheme="minorHAnsi" w:hAnsiTheme="minorHAnsi" w:cstheme="minorHAnsi"/>
+        </w:rPr>
+        <w:t>M</w:t>
+      </w:r>
+      <w:r>
+        <w:rPr>
+          <w:rFonts w:asciiTheme="minorHAnsi" w:hAnsiTheme="minorHAnsi" w:cstheme="minorHAnsi"/>
+        </w:rPr>
+        <w:t xml:space="preserve">oodle site and submit the </w:t>
+      </w:r>
+      <w:r>
+        <w:rPr>
+          <w:rFonts w:ascii="Courier" w:hAnsi="Courier" w:cstheme="minorHAnsi"/>
+        </w:rPr>
+        <w:t>Lab09</w:t>
+      </w:r>
+      <w:r>
+        <w:rPr>
+          <w:rFonts w:ascii="Courier" w:hAnsi="Courier" w:cstheme="minorHAnsi"/>
+        </w:rPr>
+        <w:t>.tar.gz</w:t>
+      </w:r>
+      <w:r>
+        <w:rPr>
+          <w:rFonts w:asciiTheme="minorHAnsi" w:hAnsiTheme="minorHAnsi" w:cstheme="minorHAnsi"/>
+        </w:rPr>
+        <w:t xml:space="preserve"> file </w:t>
+      </w:r>
+      <w:r>
+        <w:rPr>
+          <w:rFonts w:asciiTheme="minorHAnsi" w:hAnsiTheme="minorHAnsi" w:cstheme="minorHAnsi"/>
+        </w:rPr>
+        <w:t>to the L</w:t>
+      </w:r>
+      <w:r>
+        <w:rPr>
+          <w:rFonts w:asciiTheme="minorHAnsi" w:hAnsiTheme="minorHAnsi" w:cstheme="minorHAnsi"/>
+        </w:rPr>
+        <w:t>ab</w:t>
+      </w:r>
+      <w:r>
+        <w:rPr>
+          <w:rFonts w:asciiTheme="minorHAnsi" w:hAnsiTheme="minorHAnsi" w:cstheme="minorHAnsi"/>
+        </w:rPr>
+        <w:t>09 Code assignment.</w:t>
+      </w:r>
+    </w:p>
+    <w:p>
+      <w:pPr>
+        <w:ind w:left="360"/>
+        <w:rPr>
+          <w:rFonts w:asciiTheme="minorHAnsi" w:hAnsiTheme="minorHAnsi" w:cstheme="minorHAnsi"/>
+        </w:rPr>
+      </w:pPr>
+    </w:p>
+    <w:p>
+      <w:pPr>
+        <w:ind w:left="360"/>
+        <w:rPr>
+          <w:rFonts w:asciiTheme="minorHAnsi" w:hAnsiTheme="minorHAnsi" w:cstheme="minorHAnsi"/>
+        </w:rPr>
+      </w:pPr>
+      <w:r>
+        <w:rPr>
+          <w:rFonts w:asciiTheme="minorHAnsi" w:hAnsiTheme="minorHAnsi" w:cstheme="minorHAnsi"/>
+        </w:rPr>
+        <w:t>c. Convert this activity sheet to a PDF and submit it to the L</w:t>
+      </w:r>
+      <w:r>
+        <w:rPr>
+          <w:rFonts w:asciiTheme="minorHAnsi" w:hAnsiTheme="minorHAnsi" w:cstheme="minorHAnsi"/>
+        </w:rPr>
+        <w:t>ab</w:t>
+      </w:r>
+      <w:r>
+        <w:rPr>
+          <w:rFonts w:asciiTheme="minorHAnsi" w:hAnsiTheme="minorHAnsi" w:cstheme="minorHAnsi"/>
+        </w:rPr>
+        <w:t>09 Activity Sheet assignment on Moodle.</w:t>
+      </w:r>
+    </w:p>
+    <w:p>
+      <w:pPr>
+        <w:pBdr>
+          <w:bottom w:val="double" w:sz="6" w:space="1" w:color="auto"/>
+        </w:pBdr>
+        <w:rPr>
+          <w:rFonts w:asciiTheme="minorHAnsi" w:hAnsiTheme="minorHAnsi"/>
+          <w:b/>
+          <w:bCs/>
+        </w:rPr>
+      </w:pPr>
+    </w:p>
+    <w:p>
+      <w:pPr>
+        <w:pBdr>
+          <w:bottom w:val="double" w:sz="6" w:space="1" w:color="auto"/>
+        </w:pBdr>
+        <w:rPr>
+          <w:rFonts w:asciiTheme="minorHAnsi" w:hAnsiTheme="minorHAnsi" w:cstheme="minorHAnsi"/>
+        </w:rPr>
+      </w:pPr>
+    </w:p>
+    <w:p>
+      <w:pPr>
+        <w:rPr>
+          <w:rFonts w:asciiTheme="minorHAnsi" w:hAnsiTheme="minorHAnsi" w:cstheme="minorHAnsi"/>
+        </w:rPr>
+      </w:pPr>
+    </w:p>
+    <w:p>
+      <w:pPr>
+        <w:rPr>
+          <w:rFonts w:asciiTheme="minorHAnsi" w:hAnsiTheme="minorHAnsi" w:cstheme="minorHAnsi"/>
+        </w:rPr>
+      </w:pPr>
+      <w:r>
+        <w:rPr>
+          <w:rFonts w:asciiTheme="minorHAnsi" w:hAnsiTheme="minorHAnsi" w:cstheme="minorHAnsi"/>
+        </w:rPr>
+        <w:t>Optional: To help me improve and scope these activities for future semesters please consider providing the following feedback.</w:t>
+      </w:r>
+    </w:p>
+    <w:p>
+      <w:pPr>
+        <w:rPr>
+          <w:rFonts w:asciiTheme="minorHAnsi" w:hAnsiTheme="minorHAnsi" w:cstheme="minorHAnsi"/>
+        </w:rPr>
+      </w:pPr>
+    </w:p>
+    <w:p>
+      <w:pPr>
         <w:ind w:firstLine="360"/>
-        <w:textAlignment w:val="center"/>
-        <w:rPr>
-          <w:rFonts w:asciiTheme="minorHAnsi" w:hAnsiTheme="minorHAnsi" w:cstheme="minorHAnsi"/>
-        </w:rPr>
-      </w:pPr>
-      <w:r>
-        <w:rPr>
-          <w:rFonts w:asciiTheme="minorHAnsi" w:hAnsiTheme="minorHAnsi" w:cstheme="minorHAnsi"/>
-        </w:rPr>
-        <w:t xml:space="preserve">b. Please comment on any </w:t>
-      </w:r>
-      <w:proofErr w:type="gramStart"/>
-      <w:r>
-        <w:rPr>
-          <w:rFonts w:asciiTheme="minorHAnsi" w:hAnsiTheme="minorHAnsi" w:cstheme="minorHAnsi"/>
-        </w:rPr>
-        <w:t>particular challenges</w:t>
-      </w:r>
-      <w:proofErr w:type="gramEnd"/>
-      <w:r>
-        <w:rPr>
-          <w:rFonts w:asciiTheme="minorHAnsi" w:hAnsiTheme="minorHAnsi" w:cstheme="minorHAnsi"/>
-        </w:rPr>
-        <w:t xml:space="preserve"> you faced in completing this activity.</w:t>
+        <w:rPr>
+          <w:rFonts w:asciiTheme="minorHAnsi" w:hAnsiTheme="minorHAnsi" w:cstheme="minorHAnsi"/>
+        </w:rPr>
+      </w:pPr>
+      <w:r>
+        <w:rPr>
+          <w:rFonts w:asciiTheme="minorHAnsi" w:hAnsiTheme="minorHAnsi" w:cstheme="minorHAnsi"/>
+        </w:rPr>
+        <w:t xml:space="preserve">a. Approximately how much time did you spend on this activity outside of class time?  </w:t>
       </w:r>
     </w:p>
     <w:p>
@@ -4370,6 +4415,65 @@
     </w:p>
     <w:p>
       <w:pPr>
+        <w:shd w:val="clear" w:color="auto" w:fill="FFFFFF"/>
+        <w:textAlignment w:val="center"/>
+        <w:rPr>
+          <w:rFonts w:asciiTheme="minorHAnsi" w:hAnsiTheme="minorHAnsi" w:cstheme="minorHAnsi"/>
+        </w:rPr>
+      </w:pPr>
+    </w:p>
+    <w:p>
+      <w:pPr>
+        <w:shd w:val="clear" w:color="auto" w:fill="FFFFFF"/>
+        <w:ind w:firstLine="360"/>
+        <w:textAlignment w:val="center"/>
+        <w:rPr>
+          <w:rFonts w:asciiTheme="minorHAnsi" w:hAnsiTheme="minorHAnsi" w:cstheme="minorHAnsi"/>
+        </w:rPr>
+      </w:pPr>
+      <w:r>
+        <w:rPr>
+          <w:rFonts w:asciiTheme="minorHAnsi" w:hAnsiTheme="minorHAnsi" w:cstheme="minorHAnsi"/>
+        </w:rPr>
+        <w:t xml:space="preserve">b. Please comment on any </w:t>
+      </w:r>
+      <w:proofErr w:type="gramStart"/>
+      <w:r>
+        <w:rPr>
+          <w:rFonts w:asciiTheme="minorHAnsi" w:hAnsiTheme="minorHAnsi" w:cstheme="minorHAnsi"/>
+        </w:rPr>
+        <w:t>particular challenges</w:t>
+      </w:r>
+      <w:proofErr w:type="gramEnd"/>
+      <w:r>
+        <w:rPr>
+          <w:rFonts w:asciiTheme="minorHAnsi" w:hAnsiTheme="minorHAnsi" w:cstheme="minorHAnsi"/>
+        </w:rPr>
+        <w:t xml:space="preserve"> you faced in completing this activity.</w:t>
+      </w:r>
+    </w:p>
+    <w:p>
+      <w:pPr>
+        <w:rPr>
+          <w:rFonts w:asciiTheme="minorHAnsi" w:hAnsiTheme="minorHAnsi" w:cstheme="minorHAnsi"/>
+        </w:rPr>
+      </w:pPr>
+    </w:p>
+    <w:p>
+      <w:pPr>
+        <w:pBdr>
+          <w:top w:val="thinThickThinSmallGap" w:sz="24" w:space="4" w:color="0070C0"/>
+          <w:left w:val="thinThickThinSmallGap" w:sz="24" w:space="4" w:color="0070C0"/>
+          <w:bottom w:val="thinThickThinSmallGap" w:sz="24" w:space="4" w:color="0070C0"/>
+          <w:right w:val="thinThickThinSmallGap" w:sz="24" w:space="4" w:color="0070C0"/>
+        </w:pBdr>
+        <w:rPr>
+          <w:rFonts w:asciiTheme="minorHAnsi" w:hAnsiTheme="minorHAnsi" w:cstheme="minorHAnsi"/>
+        </w:rPr>
+      </w:pPr>
+    </w:p>
+    <w:p>
+      <w:pPr>
         <w:rPr>
           <w:rFonts w:asciiTheme="minorHAnsi" w:hAnsiTheme="minorHAnsi" w:cstheme="minorHAnsi"/>
           <w:b/>
@@ -4384,6 +4488,7 @@
           <w:bCs/>
           <w:u w:val="single"/>
         </w:rPr>
+        <w:lastRenderedPageBreak/>
         <w:br w:type="page"/>
       </w:r>
     </w:p>
@@ -8353,7 +8458,7 @@
       </w:pPr>
     </w:p>
     <w:sectPr>
-      <w:footerReference w:type="default" r:id="rId7"/>
+      <w:footerReference w:type="default" r:id="rId8"/>
       <w:pgSz w:w="12240" w:h="15840"/>
       <w:pgMar w:top="1440" w:right="1440" w:bottom="1440" w:left="1440" w:header="720" w:footer="288" w:gutter="0"/>
       <w:cols w:space="720"/>
@@ -9200,6 +9305,7 @@
   <w:style w:type="character" w:default="1" w:styleId="DefaultParagraphFont">
     <w:name w:val="Default Paragraph Font"/>
     <w:uiPriority w:val="1"/>
+    <w:semiHidden/>
     <w:unhideWhenUsed/>
   </w:style>
   <w:style w:type="table" w:default="1" w:styleId="TableNormal">

</xml_diff>